<commit_message>
Agregadas las imagenes de la estructura par
</commit_message>
<xml_diff>
--- a/Taller estructura de datos/Taller estructura de datos kotlin.docx
+++ b/Taller estructura de datos/Taller estructura de datos kotlin.docx
@@ -124,37 +124,13 @@
         </w:rPr>
       </w:pPr>
       <w:r>
-        <w:t xml:space="preserve">-Sintaxis: Kotlin y Java tienen una sintaxis diferente para declarar y trabajar con estructuras de datos. Por ejemplo, para crear una lista en Java, se usa la clase </w:t>
-      </w:r>
-      <w:proofErr w:type="spellStart"/>
-      <w:r>
-        <w:t>ArrayList</w:t>
-      </w:r>
-      <w:proofErr w:type="spellEnd"/>
-      <w:r>
-        <w:t xml:space="preserve">, mientras que en Kotlin se usa la palabra clave </w:t>
-      </w:r>
-      <w:proofErr w:type="spellStart"/>
-      <w:r>
-        <w:t>listOf</w:t>
-      </w:r>
-      <w:proofErr w:type="spellEnd"/>
-      <w:r>
-        <w:t>.</w:t>
+        <w:t>-Sintaxis: Kotlin y Java tienen una sintaxis diferente para declarar y trabajar con estructuras de datos. Por ejemplo, para crear una lista en Java, se usa la clase ArrayList, mientras que en Kotlin se usa la palabra clave listOf.</w:t>
       </w:r>
     </w:p>
     <w:p/>
     <w:p>
       <w:r>
-        <w:t xml:space="preserve">-Tipos nulos: Kotlin es un lenguaje más seguro en términos de </w:t>
-      </w:r>
-      <w:proofErr w:type="spellStart"/>
-      <w:r>
-        <w:t>nulabilidad</w:t>
-      </w:r>
-      <w:proofErr w:type="spellEnd"/>
-      <w:r>
-        <w:t xml:space="preserve"> que Java, por lo que en Kotlin todas las estructuras de datos pueden ser nulas por defecto. En Java, las estructuras de datos no pueden ser nulas y, por lo tanto, requieren una verificación adicional para garantizar que no se produzcan excepciones de puntero nulo.</w:t>
+        <w:t>-Tipos nulos: Kotlin es un lenguaje más seguro en términos de nulabilidad que Java, por lo que en Kotlin todas las estructuras de datos pueden ser nulas por defecto. En Java, las estructuras de datos no pueden ser nulas y, por lo tanto, requieren una verificación adicional para garantizar que no se produzcan excepciones de puntero nulo.</w:t>
       </w:r>
     </w:p>
     <w:p/>
@@ -173,39 +149,7 @@
     <w:p>
       <w:r>
         <w:lastRenderedPageBreak/>
-        <w:t>-</w:t>
-      </w:r>
-      <w:proofErr w:type="spellStart"/>
-      <w:r>
-        <w:t>Null</w:t>
-      </w:r>
-      <w:proofErr w:type="spellEnd"/>
-      <w:r>
-        <w:t xml:space="preserve">-safety: Kotlin introduce un sistema de tipo de </w:t>
-      </w:r>
-      <w:proofErr w:type="spellStart"/>
-      <w:r>
-        <w:t>Null</w:t>
-      </w:r>
-      <w:proofErr w:type="spellEnd"/>
-      <w:r>
-        <w:t xml:space="preserve">-safety para mejorar la seguridad de </w:t>
-      </w:r>
-      <w:proofErr w:type="spellStart"/>
-      <w:r>
-        <w:t>null</w:t>
-      </w:r>
-      <w:proofErr w:type="spellEnd"/>
-      <w:r>
-        <w:t xml:space="preserve"> en tiempo de compilación. Las estructuras de datos de Kotlin tienen soporte para la anotación de tipos </w:t>
-      </w:r>
-      <w:proofErr w:type="spellStart"/>
-      <w:r>
-        <w:t>nullable</w:t>
-      </w:r>
-      <w:proofErr w:type="spellEnd"/>
-      <w:r>
-        <w:t>, lo que asegura que los programadores tengan un control más riguroso sobre los casos donde un dato podría o no estar presente.</w:t>
+        <w:t>-Null-safety: Kotlin introduce un sistema de tipo de Null-safety para mejorar la seguridad de null en tiempo de compilación. Las estructuras de datos de Kotlin tienen soporte para la anotación de tipos nullable, lo que asegura que los programadores tengan un control más riguroso sobre los casos donde un dato podría o no estar presente.</w:t>
       </w:r>
     </w:p>
     <w:p/>
@@ -264,23 +208,7 @@
     </w:p>
     <w:p>
       <w:r>
-        <w:t xml:space="preserve">Para crear un arreglo en Kotlin, puedes usar la función </w:t>
-      </w:r>
-      <w:proofErr w:type="spellStart"/>
-      <w:r>
-        <w:t>arrayOf</w:t>
-      </w:r>
-      <w:proofErr w:type="spellEnd"/>
-      <w:r>
-        <w:t xml:space="preserve">() o la función </w:t>
-      </w:r>
-      <w:proofErr w:type="spellStart"/>
-      <w:r>
-        <w:t>arrayOfNulls</w:t>
-      </w:r>
-      <w:proofErr w:type="spellEnd"/>
-      <w:r>
-        <w:t>().</w:t>
+        <w:t>Para crear un arreglo en Kotlin, puedes usar la función arrayOf() o la función arrayOfNulls().</w:t>
       </w:r>
     </w:p>
     <w:p>
@@ -472,31 +400,7 @@
     </w:p>
     <w:p>
       <w:r>
-        <w:t xml:space="preserve">Puedes recorrer un arreglo en Kotlin usando un ciclo </w:t>
-      </w:r>
-      <w:proofErr w:type="spellStart"/>
-      <w:r>
-        <w:t>for</w:t>
-      </w:r>
-      <w:proofErr w:type="spellEnd"/>
-      <w:r>
-        <w:t xml:space="preserve"> o un ciclo </w:t>
-      </w:r>
-      <w:proofErr w:type="spellStart"/>
-      <w:r>
-        <w:t>while</w:t>
-      </w:r>
-      <w:proofErr w:type="spellEnd"/>
-      <w:r>
-        <w:t xml:space="preserve">. Aquí te muestro cómo hacerlo con un ciclo </w:t>
-      </w:r>
-      <w:proofErr w:type="spellStart"/>
-      <w:r>
-        <w:t>for</w:t>
-      </w:r>
-      <w:proofErr w:type="spellEnd"/>
-      <w:r>
-        <w:t>.</w:t>
+        <w:t>Puedes recorrer un arreglo en Kotlin usando un ciclo for o un ciclo while. Aquí te muestro cómo hacerlo con un ciclo for.</w:t>
       </w:r>
     </w:p>
     <w:p>
@@ -543,15 +447,7 @@
     </w:p>
     <w:p>
       <w:r>
-        <w:t xml:space="preserve">Recorrido con un bucle </w:t>
-      </w:r>
-      <w:proofErr w:type="spellStart"/>
-      <w:r>
-        <w:t>forEach</w:t>
-      </w:r>
-      <w:proofErr w:type="spellEnd"/>
-      <w:r>
-        <w:t>:</w:t>
+        <w:t>Recorrido con un bucle forEach:</w:t>
       </w:r>
     </w:p>
     <w:p>
@@ -613,13 +509,8 @@
       <w:r>
         <w:t>-</w:t>
       </w:r>
-      <w:proofErr w:type="spellStart"/>
-      <w:r>
-        <w:t>size</w:t>
-      </w:r>
-      <w:proofErr w:type="spellEnd"/>
-      <w:r>
-        <w:t>:</w:t>
+      <w:r>
+        <w:t>size:</w:t>
       </w:r>
       <w:r>
         <w:t xml:space="preserve"> </w:t>
@@ -632,13 +523,8 @@
       <w:r>
         <w:t>-</w:t>
       </w:r>
-      <w:proofErr w:type="spellStart"/>
-      <w:r>
-        <w:t>max</w:t>
-      </w:r>
-      <w:proofErr w:type="spellEnd"/>
-      <w:r>
-        <w:t xml:space="preserve"> y min</w:t>
+      <w:r>
+        <w:t>max y min</w:t>
       </w:r>
       <w:r>
         <w:t xml:space="preserve">: </w:t>
@@ -651,13 +537,8 @@
       <w:r>
         <w:t>-</w:t>
       </w:r>
-      <w:proofErr w:type="spellStart"/>
-      <w:r>
-        <w:t>average</w:t>
-      </w:r>
-      <w:proofErr w:type="spellEnd"/>
-      <w:r>
-        <w:t>:</w:t>
+      <w:r>
+        <w:t>average:</w:t>
       </w:r>
       <w:r>
         <w:t xml:space="preserve"> </w:t>
@@ -670,21 +551,8 @@
       <w:r>
         <w:t>-</w:t>
       </w:r>
-      <w:proofErr w:type="spellStart"/>
-      <w:r>
-        <w:t>sorted</w:t>
-      </w:r>
-      <w:proofErr w:type="spellEnd"/>
-      <w:r>
-        <w:t xml:space="preserve"> y </w:t>
-      </w:r>
-      <w:proofErr w:type="spellStart"/>
-      <w:r>
-        <w:t>sortedDescending</w:t>
-      </w:r>
-      <w:proofErr w:type="spellEnd"/>
-      <w:r>
-        <w:t>:</w:t>
+      <w:r>
+        <w:t>sorted y sortedDescending:</w:t>
       </w:r>
       <w:r>
         <w:t xml:space="preserve"> </w:t>
@@ -697,11 +565,9 @@
       <w:r>
         <w:t>-</w:t>
       </w:r>
-      <w:proofErr w:type="spellStart"/>
       <w:r>
         <w:t>filter</w:t>
       </w:r>
-      <w:proofErr w:type="spellEnd"/>
       <w:r>
         <w:t xml:space="preserve">: </w:t>
       </w:r>
@@ -713,11 +579,9 @@
       <w:r>
         <w:t>-</w:t>
       </w:r>
-      <w:proofErr w:type="spellStart"/>
       <w:r>
         <w:t>map</w:t>
       </w:r>
-      <w:proofErr w:type="spellEnd"/>
       <w:r>
         <w:t xml:space="preserve">: </w:t>
       </w:r>
@@ -781,15 +645,7 @@
     </w:p>
     <w:p>
       <w:r>
-        <w:t xml:space="preserve">- Utilizando la función </w:t>
-      </w:r>
-      <w:proofErr w:type="spellStart"/>
-      <w:r>
-        <w:t>listOf</w:t>
-      </w:r>
-      <w:proofErr w:type="spellEnd"/>
-      <w:r>
-        <w:t>()</w:t>
+        <w:t>- Utilizando la función listOf()</w:t>
       </w:r>
     </w:p>
     <w:p>
@@ -847,15 +703,7 @@
         <w:t>-</w:t>
       </w:r>
       <w:r>
-        <w:t xml:space="preserve"> Utilizando la función </w:t>
-      </w:r>
-      <w:proofErr w:type="spellStart"/>
-      <w:r>
-        <w:t>arrayListOf</w:t>
-      </w:r>
-      <w:proofErr w:type="spellEnd"/>
-      <w:r>
-        <w:t>()</w:t>
+        <w:t xml:space="preserve"> Utilizando la función arrayListOf()</w:t>
       </w:r>
     </w:p>
     <w:p>
@@ -909,15 +757,7 @@
     </w:p>
     <w:p>
       <w:r>
-        <w:t xml:space="preserve">Utilizando la función </w:t>
-      </w:r>
-      <w:proofErr w:type="spellStart"/>
-      <w:r>
-        <w:t>mutableListOf</w:t>
-      </w:r>
-      <w:proofErr w:type="spellEnd"/>
-      <w:r>
-        <w:t>() para crear una lista mutable</w:t>
+        <w:t>Utilizando la función mutableListOf() para crear una lista mutable</w:t>
       </w:r>
     </w:p>
     <w:p>
@@ -1085,23 +925,7 @@
         <w:t>S</w:t>
       </w:r>
       <w:r>
-        <w:t xml:space="preserve">e puede modificar los elementos de una lista si esta es mutable. Las listas mutables se pueden crear utilizando la función </w:t>
-      </w:r>
-      <w:proofErr w:type="spellStart"/>
-      <w:r>
-        <w:t>mutableListOf</w:t>
-      </w:r>
-      <w:proofErr w:type="spellEnd"/>
-      <w:r>
-        <w:t xml:space="preserve">() o alguna otra implementación de la interfaz </w:t>
-      </w:r>
-      <w:proofErr w:type="spellStart"/>
-      <w:r>
-        <w:t>MutableList</w:t>
-      </w:r>
-      <w:proofErr w:type="spellEnd"/>
-      <w:r>
-        <w:t>.</w:t>
+        <w:t>e puede modificar los elementos de una lista si esta es mutable. Las listas mutables se pueden crear utilizando la función mutableListOf() o alguna otra implementación de la interfaz MutableList.</w:t>
       </w:r>
     </w:p>
     <w:p>
@@ -1237,31 +1061,7 @@
     </w:p>
     <w:p>
       <w:r>
-        <w:t xml:space="preserve">También se pueden agregar nuevos elementos a la lista utilizando el método </w:t>
-      </w:r>
-      <w:proofErr w:type="spellStart"/>
-      <w:r>
-        <w:t>add</w:t>
-      </w:r>
-      <w:proofErr w:type="spellEnd"/>
-      <w:r>
-        <w:t xml:space="preserve">() o </w:t>
-      </w:r>
-      <w:proofErr w:type="spellStart"/>
-      <w:r>
-        <w:t>addAll</w:t>
-      </w:r>
-      <w:proofErr w:type="spellEnd"/>
-      <w:r>
-        <w:t xml:space="preserve">(). Por ejemplo, para agregar la palabra "uva" al final de la lista, se puede utilizar el método </w:t>
-      </w:r>
-      <w:proofErr w:type="spellStart"/>
-      <w:r>
-        <w:t>add</w:t>
-      </w:r>
-      <w:proofErr w:type="spellEnd"/>
-      <w:r>
-        <w:t>()</w:t>
+        <w:t>También se pueden agregar nuevos elementos a la lista utilizando el método add() o addAll(). Por ejemplo, para agregar la palabra "uva" al final de la lista, se puede utilizar el método add()</w:t>
       </w:r>
     </w:p>
     <w:p>
@@ -1350,23 +1150,7 @@
     </w:p>
     <w:p>
       <w:r>
-        <w:t xml:space="preserve">O se puede agregar varios elementos a la lista a la vez utilizando el método </w:t>
-      </w:r>
-      <w:proofErr w:type="spellStart"/>
-      <w:r>
-        <w:t>addAll</w:t>
-      </w:r>
-      <w:proofErr w:type="spellEnd"/>
-      <w:r>
-        <w:t xml:space="preserve">(). Por ejemplo, para agregar los elementos "mango" y "piña" al final de la lista, se puede utilizar el método </w:t>
-      </w:r>
-      <w:proofErr w:type="spellStart"/>
-      <w:r>
-        <w:t>addAll</w:t>
-      </w:r>
-      <w:proofErr w:type="spellEnd"/>
-      <w:r>
-        <w:t>()</w:t>
+        <w:t>O se puede agregar varios elementos a la lista a la vez utilizando el método addAll(). Por ejemplo, para agregar los elementos "mango" y "piña" al final de la lista, se puede utilizar el método addAll()</w:t>
       </w:r>
     </w:p>
     <w:p>
@@ -1456,31 +1240,7 @@
     </w:p>
     <w:p>
       <w:r>
-        <w:t xml:space="preserve">También se pueden eliminar elementos de la lista utilizando los métodos </w:t>
-      </w:r>
-      <w:proofErr w:type="spellStart"/>
-      <w:r>
-        <w:t>remove</w:t>
-      </w:r>
-      <w:proofErr w:type="spellEnd"/>
-      <w:r>
-        <w:t xml:space="preserve">() o </w:t>
-      </w:r>
-      <w:proofErr w:type="spellStart"/>
-      <w:r>
-        <w:t>removeAt</w:t>
-      </w:r>
-      <w:proofErr w:type="spellEnd"/>
-      <w:r>
-        <w:t xml:space="preserve">(). Por ejemplo, para eliminar el segundo elemento de la lista, que ahora es "pera", se puede utilizar el método </w:t>
-      </w:r>
-      <w:proofErr w:type="spellStart"/>
-      <w:r>
-        <w:t>removeAt</w:t>
-      </w:r>
-      <w:proofErr w:type="spellEnd"/>
-      <w:r>
-        <w:t>()</w:t>
+        <w:t>También se pueden eliminar elementos de la lista utilizando los métodos remove() o removeAt(). Por ejemplo, para eliminar el segundo elemento de la lista, que ahora es "pera", se puede utilizar el método removeAt()</w:t>
       </w:r>
     </w:p>
     <w:p>
@@ -1582,28 +1342,12 @@
     </w:p>
     <w:p>
       <w:r>
-        <w:t>-</w:t>
-      </w:r>
-      <w:proofErr w:type="spellStart"/>
-      <w:r>
-        <w:t>for</w:t>
-      </w:r>
-      <w:proofErr w:type="spellEnd"/>
-      <w:r>
-        <w:t>:</w:t>
-      </w:r>
-    </w:p>
-    <w:p>
-      <w:r>
-        <w:t xml:space="preserve">El bucle </w:t>
-      </w:r>
-      <w:proofErr w:type="spellStart"/>
-      <w:r>
-        <w:t>for</w:t>
-      </w:r>
-      <w:proofErr w:type="spellEnd"/>
-      <w:r>
-        <w:t xml:space="preserve"> es una forma sencilla y común de recorrer una lista en Kotlin</w:t>
+        <w:t>-for:</w:t>
+      </w:r>
+    </w:p>
+    <w:p>
+      <w:r>
+        <w:t>El bucle for es una forma sencilla y común de recorrer una lista en Kotlin</w:t>
       </w:r>
     </w:p>
     <w:p>
@@ -1743,15 +1487,7 @@
     <w:p/>
     <w:p>
       <w:r>
-        <w:t>-</w:t>
-      </w:r>
-      <w:proofErr w:type="spellStart"/>
-      <w:r>
-        <w:t>forEach</w:t>
-      </w:r>
-      <w:proofErr w:type="spellEnd"/>
-      <w:r>
-        <w:t>:</w:t>
+        <w:t>-forEach:</w:t>
       </w:r>
       <w:r>
         <w:t xml:space="preserve"> </w:t>
@@ -1759,15 +1495,7 @@
     </w:p>
     <w:p>
       <w:r>
-        <w:t xml:space="preserve">La función </w:t>
-      </w:r>
-      <w:proofErr w:type="spellStart"/>
-      <w:r>
-        <w:t>forEach</w:t>
-      </w:r>
-      <w:proofErr w:type="spellEnd"/>
-      <w:r>
-        <w:t>() es una forma conveniente de recorrer una lista y realizar una acción en cada elemento</w:t>
+        <w:t>La función forEach() es una forma conveniente de recorrer una lista y realizar una acción en cada elemento</w:t>
       </w:r>
     </w:p>
     <w:p>
@@ -1900,36 +1628,12 @@
     <w:p/>
     <w:p>
       <w:r>
-        <w:t>-</w:t>
-      </w:r>
-      <w:proofErr w:type="spellStart"/>
-      <w:r>
-        <w:t>forEachIndexed</w:t>
-      </w:r>
-      <w:proofErr w:type="spellEnd"/>
-      <w:r>
-        <w:t xml:space="preserve">: </w:t>
-      </w:r>
-    </w:p>
-    <w:p>
-      <w:r>
-        <w:t xml:space="preserve">La función </w:t>
-      </w:r>
-      <w:proofErr w:type="spellStart"/>
-      <w:r>
-        <w:t>forEachIndexed</w:t>
-      </w:r>
-      <w:proofErr w:type="spellEnd"/>
-      <w:r>
-        <w:t xml:space="preserve">() es similar a la función </w:t>
-      </w:r>
-      <w:proofErr w:type="spellStart"/>
-      <w:r>
-        <w:t>forEach</w:t>
-      </w:r>
-      <w:proofErr w:type="spellEnd"/>
-      <w:r>
-        <w:t>(), pero también proporciona el índice de cada elemento</w:t>
+        <w:t xml:space="preserve">-forEachIndexed: </w:t>
+      </w:r>
+    </w:p>
+    <w:p>
+      <w:r>
+        <w:t>La función forEachIndexed() es similar a la función forEach(), pero también proporciona el índice de cada elemento</w:t>
       </w:r>
     </w:p>
     <w:p>
@@ -2078,15 +1782,7 @@
     </w:p>
     <w:p>
       <w:r>
-        <w:t xml:space="preserve">- </w:t>
-      </w:r>
-      <w:proofErr w:type="spellStart"/>
-      <w:r>
-        <w:t>size</w:t>
-      </w:r>
-      <w:proofErr w:type="spellEnd"/>
-      <w:r>
-        <w:t>: Esta función devuelve el número de elementos en la lista.</w:t>
+        <w:t>- size: Esta función devuelve el número de elementos en la lista.</w:t>
       </w:r>
     </w:p>
     <w:p>
@@ -2094,15 +1790,7 @@
         <w:t>-</w:t>
       </w:r>
       <w:r>
-        <w:t xml:space="preserve"> </w:t>
-      </w:r>
-      <w:proofErr w:type="spellStart"/>
-      <w:r>
-        <w:t>get</w:t>
-      </w:r>
-      <w:proofErr w:type="spellEnd"/>
-      <w:r>
-        <w:t>: Esta función devuelve el elemento en el índice especificado. El índice comienza en cero.</w:t>
+        <w:t xml:space="preserve"> get: Esta función devuelve el elemento en el índice especificado. El índice comienza en cero.</w:t>
       </w:r>
     </w:p>
     <w:p>
@@ -2110,15 +1798,7 @@
         <w:t>-</w:t>
       </w:r>
       <w:r>
-        <w:t xml:space="preserve"> </w:t>
-      </w:r>
-      <w:proofErr w:type="spellStart"/>
-      <w:r>
-        <w:t>indexOf</w:t>
-      </w:r>
-      <w:proofErr w:type="spellEnd"/>
-      <w:r>
-        <w:t>: Esta función devuelve el índice de la primera aparición del elemento especificado en la lista, o -1 si el elemento no se encuentra en la lista.</w:t>
+        <w:t xml:space="preserve"> indexOf: Esta función devuelve el índice de la primera aparición del elemento especificado en la lista, o -1 si el elemento no se encuentra en la lista.</w:t>
       </w:r>
     </w:p>
     <w:p>
@@ -2126,15 +1806,7 @@
         <w:t>-</w:t>
       </w:r>
       <w:r>
-        <w:t xml:space="preserve"> </w:t>
-      </w:r>
-      <w:proofErr w:type="spellStart"/>
-      <w:r>
-        <w:t>contains</w:t>
-      </w:r>
-      <w:proofErr w:type="spellEnd"/>
-      <w:r>
-        <w:t>: Esta función devuelve true si la lista contiene el elemento especificado, o false en caso contrario.</w:t>
+        <w:t xml:space="preserve"> contains: Esta función devuelve true si la lista contiene el elemento especificado, o false en caso contrario.</w:t>
       </w:r>
     </w:p>
     <w:p>
@@ -2142,15 +1814,7 @@
         <w:t>-</w:t>
       </w:r>
       <w:r>
-        <w:t xml:space="preserve"> </w:t>
-      </w:r>
-      <w:proofErr w:type="spellStart"/>
-      <w:r>
-        <w:t>filter</w:t>
-      </w:r>
-      <w:proofErr w:type="spellEnd"/>
-      <w:r>
-        <w:t>: Esta función devuelve una nueva lista que contiene solo los elementos que cumplen con un cierto criterio. El criterio se especifica utilizando una función lambda que toma un elemento de la lista como argumento y devuelve un valor booleano.</w:t>
+        <w:t xml:space="preserve"> filter: Esta función devuelve una nueva lista que contiene solo los elementos que cumplen con un cierto criterio. El criterio se especifica utilizando una función lambda que toma un elemento de la lista como argumento y devuelve un valor booleano.</w:t>
       </w:r>
     </w:p>
     <w:p>
@@ -2158,15 +1822,7 @@
         <w:t>-</w:t>
       </w:r>
       <w:r>
-        <w:t xml:space="preserve"> </w:t>
-      </w:r>
-      <w:proofErr w:type="spellStart"/>
-      <w:r>
-        <w:t>map</w:t>
-      </w:r>
-      <w:proofErr w:type="spellEnd"/>
-      <w:r>
-        <w:t>: Esta función devuelve una nueva lista que contiene los resultados de aplicar una función dada a cada elemento de la lista. La función se especifica utilizando una función lambda que toma un elemento de la lista como argumento y devuelve un nuevo valor.</w:t>
+        <w:t xml:space="preserve"> map: Esta función devuelve una nueva lista que contiene los resultados de aplicar una función dada a cada elemento de la lista. La función se especifica utilizando una función lambda que toma un elemento de la lista como argumento y devuelve un nuevo valor.</w:t>
       </w:r>
     </w:p>
     <w:p>
@@ -2175,13 +1831,8 @@
         <w:t>-</w:t>
       </w:r>
       <w:r>
-        <w:t xml:space="preserve"> </w:t>
-      </w:r>
-      <w:proofErr w:type="spellStart"/>
-      <w:r>
-        <w:t>intersect</w:t>
-      </w:r>
-      <w:proofErr w:type="spellEnd"/>
+        <w:t xml:space="preserve"> intersect</w:t>
+      </w:r>
       <w:r>
         <w:t xml:space="preserve">: </w:t>
       </w:r>
@@ -2259,28 +1910,12 @@
     </w:p>
     <w:p>
       <w:r>
-        <w:t xml:space="preserve">En Kotlin, se pueden crear conjuntos utilizando la clase Set. Hay dos tipos de conjuntos: Set y </w:t>
-      </w:r>
-      <w:proofErr w:type="spellStart"/>
-      <w:r>
-        <w:t>MutableSet</w:t>
-      </w:r>
-      <w:proofErr w:type="spellEnd"/>
-      <w:r>
-        <w:t>.</w:t>
-      </w:r>
-    </w:p>
-    <w:p>
-      <w:r>
-        <w:t xml:space="preserve">Un Set es inmutable, lo que significa que no se puede agregar, eliminar o modificar elementos una vez que se ha creado. Un </w:t>
-      </w:r>
-      <w:proofErr w:type="spellStart"/>
-      <w:r>
-        <w:t>MutableSet</w:t>
-      </w:r>
-      <w:proofErr w:type="spellEnd"/>
-      <w:r>
-        <w:t>, por otro lado, es mutable, lo que significa que se pueden agregar, eliminar o modificar elementos después de que se ha creado.</w:t>
+        <w:t>En Kotlin, se pueden crear conjuntos utilizando la clase Set. Hay dos tipos de conjuntos: Set y MutableSet.</w:t>
+      </w:r>
+    </w:p>
+    <w:p>
+      <w:r>
+        <w:t>Un Set es inmutable, lo que significa que no se puede agregar, eliminar o modificar elementos una vez que se ha creado. Un MutableSet, por otro lado, es mutable, lo que significa que se pueden agregar, eliminar o modificar elementos después de que se ha creado.</w:t>
       </w:r>
     </w:p>
     <w:p>
@@ -2369,23 +2004,7 @@
     </w:p>
     <w:p>
       <w:r>
-        <w:t xml:space="preserve">También se puede crear un conjunto utilizando la función </w:t>
-      </w:r>
-      <w:proofErr w:type="spellStart"/>
-      <w:r>
-        <w:t>setOf</w:t>
-      </w:r>
-      <w:proofErr w:type="spellEnd"/>
-      <w:r>
-        <w:t xml:space="preserve">() o </w:t>
-      </w:r>
-      <w:proofErr w:type="spellStart"/>
-      <w:r>
-        <w:t>mutableSetOf</w:t>
-      </w:r>
-      <w:proofErr w:type="spellEnd"/>
-      <w:r>
-        <w:t>(). Estas funciones toman una lista de elementos y crean un conjunto con ellos</w:t>
+        <w:t>También se puede crear un conjunto utilizando la función setOf() o mutableSetOf(). Estas funciones toman una lista de elementos y crean un conjunto con ellos</w:t>
       </w:r>
     </w:p>
     <w:p>
@@ -2446,28 +2065,12 @@
     </w:p>
     <w:p>
       <w:r>
-        <w:t>-</w:t>
-      </w:r>
-      <w:proofErr w:type="spellStart"/>
-      <w:r>
-        <w:t>for</w:t>
-      </w:r>
-      <w:proofErr w:type="spellEnd"/>
-      <w:r>
-        <w:t>:</w:t>
-      </w:r>
-    </w:p>
-    <w:p>
-      <w:r>
-        <w:t xml:space="preserve">Se puede acceder a los elementos de un conjunto utilizando un bucle </w:t>
-      </w:r>
-      <w:proofErr w:type="spellStart"/>
-      <w:r>
-        <w:t>for</w:t>
-      </w:r>
-      <w:proofErr w:type="spellEnd"/>
-      <w:r>
-        <w:t xml:space="preserve"> o un iterador.</w:t>
+        <w:t>-for:</w:t>
+      </w:r>
+    </w:p>
+    <w:p>
+      <w:r>
+        <w:t>Se puede acceder a los elementos de un conjunto utilizando un bucle for o un iterador.</w:t>
       </w:r>
     </w:p>
     <w:p>
@@ -2971,13 +2574,8 @@
     </w:p>
     <w:p>
       <w:r>
-        <w:t xml:space="preserve">Para recorrer todos los elementos de un conjunto, se puede usar un bucle </w:t>
-      </w:r>
-      <w:proofErr w:type="spellStart"/>
-      <w:r>
-        <w:t>for</w:t>
-      </w:r>
-      <w:proofErr w:type="spellEnd"/>
+        <w:t>Para recorrer todos los elementos de un conjunto, se puede usar un bucle for</w:t>
+      </w:r>
     </w:p>
     <w:p>
       <w:r>
@@ -3023,15 +2621,7 @@
     </w:p>
     <w:p>
       <w:r>
-        <w:t xml:space="preserve">También se puede utilizar un iterador para recorrer los elementos de un conjunto. Para hacer esto, primero se debe obtener un iterador llamando al método </w:t>
-      </w:r>
-      <w:proofErr w:type="spellStart"/>
-      <w:r>
-        <w:t>iterator</w:t>
-      </w:r>
-      <w:proofErr w:type="spellEnd"/>
-      <w:r>
-        <w:t>() del conjunto, y luego usar el iterador para acceder a los elementos uno por uno.</w:t>
+        <w:t>También se puede utilizar un iterador para recorrer los elementos de un conjunto. Para hacer esto, primero se debe obtener un iterador llamando al método iterator() del conjunto, y luego usar el iterador para acceder a los elementos uno por uno.</w:t>
       </w:r>
     </w:p>
     <w:p>
@@ -3090,174 +2680,49 @@
       </w:r>
     </w:p>
     <w:p>
-      <w:proofErr w:type="spellStart"/>
-      <w:r>
-        <w:t>setOf</w:t>
-      </w:r>
-      <w:proofErr w:type="spellEnd"/>
-      <w:r>
-        <w:t>(</w:t>
-      </w:r>
-      <w:proofErr w:type="spellStart"/>
-      <w:r>
-        <w:t>vararg</w:t>
-      </w:r>
-      <w:proofErr w:type="spellEnd"/>
-      <w:r>
-        <w:t xml:space="preserve"> </w:t>
-      </w:r>
-      <w:proofErr w:type="spellStart"/>
-      <w:r>
-        <w:t>elements</w:t>
-      </w:r>
-      <w:proofErr w:type="spellEnd"/>
-      <w:r>
-        <w:t>: T): Crea un conjunto inmutable a partir de los elementos especificados.</w:t>
-      </w:r>
-    </w:p>
-    <w:p>
-      <w:proofErr w:type="spellStart"/>
+      <w:r>
+        <w:t>setOf(vararg elements: T): Crea un conjunto inmutable a partir de los elementos especificados.</w:t>
+      </w:r>
+    </w:p>
+    <w:p>
       <w:r>
         <w:lastRenderedPageBreak/>
-        <w:t>mutableSetOf</w:t>
-      </w:r>
-      <w:proofErr w:type="spellEnd"/>
-      <w:r>
-        <w:t>(</w:t>
-      </w:r>
-      <w:proofErr w:type="spellStart"/>
-      <w:r>
-        <w:t>vararg</w:t>
-      </w:r>
-      <w:proofErr w:type="spellEnd"/>
-      <w:r>
-        <w:t xml:space="preserve"> </w:t>
-      </w:r>
-      <w:proofErr w:type="spellStart"/>
-      <w:r>
-        <w:t>elements</w:t>
-      </w:r>
-      <w:proofErr w:type="spellEnd"/>
-      <w:r>
-        <w:t>: T): Crea un conjunto mutable a partir de los elementos especificados.</w:t>
-      </w:r>
-    </w:p>
-    <w:p>
-      <w:proofErr w:type="spellStart"/>
-      <w:r>
-        <w:t>intersect</w:t>
-      </w:r>
-      <w:proofErr w:type="spellEnd"/>
-      <w:r>
-        <w:t>(</w:t>
-      </w:r>
-      <w:proofErr w:type="spellStart"/>
-      <w:r>
-        <w:t>other</w:t>
-      </w:r>
-      <w:proofErr w:type="spellEnd"/>
-      <w:r>
-        <w:t>: Iterable&lt;T&gt;): Set&lt;T&gt;: Devuelve un conjunto que contiene los elementos que están presentes en ambos conjuntos.</w:t>
-      </w:r>
-    </w:p>
-    <w:p>
-      <w:proofErr w:type="spellStart"/>
-      <w:r>
-        <w:t>union</w:t>
-      </w:r>
-      <w:proofErr w:type="spellEnd"/>
-      <w:r>
-        <w:t>(</w:t>
-      </w:r>
-      <w:proofErr w:type="spellStart"/>
-      <w:r>
-        <w:t>other</w:t>
-      </w:r>
-      <w:proofErr w:type="spellEnd"/>
-      <w:r>
-        <w:t>: Iterable&lt;T&gt;): Set&lt;T&gt;: Devuelve un conjunto que contiene los elementos de ambos conjuntos.</w:t>
-      </w:r>
-    </w:p>
-    <w:p>
-      <w:proofErr w:type="spellStart"/>
-      <w:r>
-        <w:t>subtract</w:t>
-      </w:r>
-      <w:proofErr w:type="spellEnd"/>
-      <w:r>
-        <w:t>(</w:t>
-      </w:r>
-      <w:proofErr w:type="spellStart"/>
-      <w:r>
-        <w:t>other</w:t>
-      </w:r>
-      <w:proofErr w:type="spellEnd"/>
-      <w:r>
-        <w:t>: Iterable&lt;T&gt;): Set&lt;T&gt;: Devuelve un conjunto que contiene los elementos del primer conjunto que no están presentes en el segundo conjunto.</w:t>
-      </w:r>
-    </w:p>
-    <w:p>
-      <w:proofErr w:type="spellStart"/>
-      <w:r>
-        <w:t>filter</w:t>
-      </w:r>
-      <w:proofErr w:type="spellEnd"/>
-      <w:r>
-        <w:t>(</w:t>
-      </w:r>
-      <w:proofErr w:type="spellStart"/>
-      <w:r>
-        <w:t>predicate</w:t>
-      </w:r>
-      <w:proofErr w:type="spellEnd"/>
-      <w:r>
-        <w:t xml:space="preserve">: (T) -&gt; </w:t>
-      </w:r>
-      <w:proofErr w:type="spellStart"/>
-      <w:r>
-        <w:t>Boolean</w:t>
-      </w:r>
-      <w:proofErr w:type="spellEnd"/>
-      <w:r>
-        <w:t>): Set&lt;T&gt;: Devuelve un conjunto que contiene los elementos que cumplen con la condición especificada por el predicado.</w:t>
-      </w:r>
-    </w:p>
-    <w:p>
-      <w:proofErr w:type="spellStart"/>
-      <w:r>
-        <w:t>map</w:t>
-      </w:r>
-      <w:proofErr w:type="spellEnd"/>
-      <w:r>
-        <w:t>(</w:t>
-      </w:r>
-      <w:proofErr w:type="spellStart"/>
-      <w:r>
-        <w:t>transform</w:t>
-      </w:r>
-      <w:proofErr w:type="spellEnd"/>
-      <w:r>
-        <w:t>: (T) -&gt; R): Set&lt;R&gt;: Devuelve un conjunto que contiene los resultados de aplicar la función de transformación a cada elemento del conjunto original.</w:t>
-      </w:r>
-    </w:p>
-    <w:p>
-      <w:proofErr w:type="spellStart"/>
-      <w:r>
-        <w:t>toSet</w:t>
-      </w:r>
-      <w:proofErr w:type="spellEnd"/>
-      <w:r>
-        <w:t>(): Set&lt;T&gt;: Convierte una lista o cualquier otra colección en un conjunto.</w:t>
-      </w:r>
-    </w:p>
-    <w:p>
-      <w:proofErr w:type="spellStart"/>
-      <w:r>
-        <w:t>distinct</w:t>
-      </w:r>
-      <w:proofErr w:type="spellEnd"/>
-      <w:r>
-        <w:t>(): Set&lt;T&gt;: Devuelve un conjunto que contiene solo los elementos únicos del conjunto original.</w:t>
+        <w:t>mutableSetOf(vararg elements: T): Crea un conjunto mutable a partir de los elementos especificados.</w:t>
+      </w:r>
+    </w:p>
+    <w:p>
+      <w:r>
+        <w:t>intersect(other: Iterable&lt;T&gt;): Set&lt;T&gt;: Devuelve un conjunto que contiene los elementos que están presentes en ambos conjuntos.</w:t>
+      </w:r>
+    </w:p>
+    <w:p>
+      <w:r>
+        <w:t>union(other: Iterable&lt;T&gt;): Set&lt;T&gt;: Devuelve un conjunto que contiene los elementos de ambos conjuntos.</w:t>
+      </w:r>
+    </w:p>
+    <w:p>
+      <w:r>
+        <w:t>subtract(other: Iterable&lt;T&gt;): Set&lt;T&gt;: Devuelve un conjunto que contiene los elementos del primer conjunto que no están presentes en el segundo conjunto.</w:t>
+      </w:r>
+    </w:p>
+    <w:p>
+      <w:r>
+        <w:t>filter(predicate: (T) -&gt; Boolean): Set&lt;T&gt;: Devuelve un conjunto que contiene los elementos que cumplen con la condición especificada por el predicado.</w:t>
+      </w:r>
+    </w:p>
+    <w:p>
+      <w:r>
+        <w:t>map(transform: (T) -&gt; R): Set&lt;R&gt;: Devuelve un conjunto que contiene los resultados de aplicar la función de transformación a cada elemento del conjunto original.</w:t>
+      </w:r>
+    </w:p>
+    <w:p>
+      <w:r>
+        <w:t>toSet(): Set&lt;T&gt;: Convierte una lista o cualquier otra colección en un conjunto.</w:t>
+      </w:r>
+    </w:p>
+    <w:p>
+      <w:r>
+        <w:t>distinct(): Set&lt;T&gt;: Devuelve un conjunto que contiene solo los elementos únicos del conjunto original.</w:t>
       </w:r>
     </w:p>
     <w:p>
@@ -3322,15 +2787,7 @@
     </w:p>
     <w:p>
       <w:r>
-        <w:t xml:space="preserve">Para crear un mapa en Kotlin, puedes usar la función </w:t>
-      </w:r>
-      <w:proofErr w:type="spellStart"/>
-      <w:r>
-        <w:t>mapOf</w:t>
-      </w:r>
-      <w:proofErr w:type="spellEnd"/>
-      <w:r>
-        <w:t>() que devuelve un mapa inmutable. Aquí hay un ejemplo de cómo crear un mapa con algunas parejas clave-valor:</w:t>
+        <w:t>Para crear un mapa en Kotlin, puedes usar la función mapOf() que devuelve un mapa inmutable. Aquí hay un ejemplo de cómo crear un mapa con algunas parejas clave-valor:</w:t>
       </w:r>
     </w:p>
     <w:p>
@@ -3377,15 +2834,7 @@
     </w:p>
     <w:p>
       <w:r>
-        <w:t xml:space="preserve">También puedes crear un mapa mutable usando la clase </w:t>
-      </w:r>
-      <w:proofErr w:type="spellStart"/>
-      <w:r>
-        <w:t>MutableMap</w:t>
-      </w:r>
-      <w:proofErr w:type="spellEnd"/>
-      <w:r>
-        <w:t>:</w:t>
+        <w:t>También puedes crear un mapa mutable usando la clase MutableMap:</w:t>
       </w:r>
     </w:p>
     <w:p>
@@ -3509,23 +2958,7 @@
         <w:t>P</w:t>
       </w:r>
       <w:r>
-        <w:t xml:space="preserve">uedes usar el método </w:t>
-      </w:r>
-      <w:proofErr w:type="spellStart"/>
-      <w:r>
-        <w:t>put</w:t>
-      </w:r>
-      <w:proofErr w:type="spellEnd"/>
-      <w:r>
-        <w:t xml:space="preserve"> para agregar elementos a un mapa mutable. Este método devuelve el valor anterior asociado con la clave, o </w:t>
-      </w:r>
-      <w:proofErr w:type="spellStart"/>
-      <w:r>
-        <w:t>null</w:t>
-      </w:r>
-      <w:proofErr w:type="spellEnd"/>
-      <w:r>
-        <w:t xml:space="preserve"> si la clave no estaba presente en el mapa:</w:t>
+        <w:t>uedes usar el método put para agregar elementos a un mapa mutable. Este método devuelve el valor anterior asociado con la clave, o null si la clave no estaba presente en el mapa:</w:t>
       </w:r>
     </w:p>
     <w:p>
@@ -3579,15 +3012,7 @@
     </w:p>
     <w:p>
       <w:r>
-        <w:t xml:space="preserve">Para eliminar una entrada del mapa, puedes usar el método </w:t>
-      </w:r>
-      <w:proofErr w:type="spellStart"/>
-      <w:r>
-        <w:t>remove</w:t>
-      </w:r>
-      <w:proofErr w:type="spellEnd"/>
-      <w:r>
-        <w:t>:</w:t>
+        <w:t>Para eliminar una entrada del mapa, puedes usar el método remove:</w:t>
       </w:r>
     </w:p>
     <w:p>
@@ -3647,23 +3072,7 @@
     </w:p>
     <w:p>
       <w:r>
-        <w:t xml:space="preserve">Para iterar sobre las entradas del mapa, puedes usar un bucle </w:t>
-      </w:r>
-      <w:proofErr w:type="spellStart"/>
-      <w:r>
-        <w:t>for</w:t>
-      </w:r>
-      <w:proofErr w:type="spellEnd"/>
-      <w:r>
-        <w:t xml:space="preserve"> y la función </w:t>
-      </w:r>
-      <w:proofErr w:type="spellStart"/>
-      <w:r>
-        <w:t>entries</w:t>
-      </w:r>
-      <w:proofErr w:type="spellEnd"/>
-      <w:r>
-        <w:t>:</w:t>
+        <w:t>Para iterar sobre las entradas del mapa, puedes usar un bucle for y la función entries:</w:t>
       </w:r>
     </w:p>
     <w:p>
@@ -3710,15 +3119,7 @@
     </w:p>
     <w:p>
       <w:r>
-        <w:t xml:space="preserve">También puedes usar la función </w:t>
-      </w:r>
-      <w:proofErr w:type="spellStart"/>
-      <w:r>
-        <w:t>forEach</w:t>
-      </w:r>
-      <w:proofErr w:type="spellEnd"/>
-      <w:r>
-        <w:t xml:space="preserve"> para hacer lo mismo:</w:t>
+        <w:t>También puedes usar la función forEach para hacer lo mismo:</w:t>
       </w:r>
     </w:p>
     <w:p>
@@ -3778,15 +3179,15 @@
     </w:p>
     <w:p>
       <w:r>
+        <w:t>-getOrDefault: Devuelve el valor asociado con la clave especificada, o un valor predeterminado si la clave no está presente en el mapa.</w:t>
+      </w:r>
+    </w:p>
+    <w:p>
+      <w:r>
         <w:t>-</w:t>
       </w:r>
-      <w:proofErr w:type="spellStart"/>
-      <w:r>
-        <w:t>getOrDefault</w:t>
-      </w:r>
-      <w:proofErr w:type="spellEnd"/>
-      <w:r>
-        <w:t>: Devuelve el valor asociado con la clave especificada, o un valor predeterminado si la clave no está presente en el mapa.</w:t>
+      <w:r>
+        <w:t xml:space="preserve"> getOrElse: Devuelve el valor asociado con la clave especificada, o un valor calculado por una lambda si la clave no está presente en el mapa.</w:t>
       </w:r>
     </w:p>
     <w:p>
@@ -3794,15 +3195,7 @@
         <w:t>-</w:t>
       </w:r>
       <w:r>
-        <w:t xml:space="preserve"> </w:t>
-      </w:r>
-      <w:proofErr w:type="spellStart"/>
-      <w:r>
-        <w:t>getOrElse</w:t>
-      </w:r>
-      <w:proofErr w:type="spellEnd"/>
-      <w:r>
-        <w:t>: Devuelve el valor asociado con la clave especificada, o un valor calculado por una lambda si la clave no está presente en el mapa.</w:t>
+        <w:t xml:space="preserve"> filter: Devuelve un nuevo mapa que contiene solo los pares clave-valor que cumplen con una condición dada.</w:t>
       </w:r>
     </w:p>
     <w:p>
@@ -3810,15 +3203,7 @@
         <w:t>-</w:t>
       </w:r>
       <w:r>
-        <w:t xml:space="preserve"> </w:t>
-      </w:r>
-      <w:proofErr w:type="spellStart"/>
-      <w:r>
-        <w:t>filter</w:t>
-      </w:r>
-      <w:proofErr w:type="spellEnd"/>
-      <w:r>
-        <w:t>: Devuelve un nuevo mapa que contiene solo los pares clave-valor que cumplen con una condición dada.</w:t>
+        <w:t xml:space="preserve"> map: Devuelve un nuevo mapa que contiene los resultados de aplicar una función a cada valor del mapa original.</w:t>
       </w:r>
     </w:p>
     <w:p>
@@ -3826,15 +3211,7 @@
         <w:t>-</w:t>
       </w:r>
       <w:r>
-        <w:t xml:space="preserve"> </w:t>
-      </w:r>
-      <w:proofErr w:type="spellStart"/>
-      <w:r>
-        <w:t>map</w:t>
-      </w:r>
-      <w:proofErr w:type="spellEnd"/>
-      <w:r>
-        <w:t>: Devuelve un nuevo mapa que contiene los resultados de aplicar una función a cada valor del mapa original.</w:t>
+        <w:t xml:space="preserve"> keys y values: Devuelve un conjunto que contiene todas las claves o valores del mapa, respectivamente.</w:t>
       </w:r>
     </w:p>
     <w:p>
@@ -3842,23 +3219,7 @@
         <w:t>-</w:t>
       </w:r>
       <w:r>
-        <w:t xml:space="preserve"> </w:t>
-      </w:r>
-      <w:proofErr w:type="spellStart"/>
-      <w:r>
-        <w:t>keys</w:t>
-      </w:r>
-      <w:proofErr w:type="spellEnd"/>
-      <w:r>
-        <w:t xml:space="preserve"> y </w:t>
-      </w:r>
-      <w:proofErr w:type="spellStart"/>
-      <w:r>
-        <w:t>values</w:t>
-      </w:r>
-      <w:proofErr w:type="spellEnd"/>
-      <w:r>
-        <w:t>: Devuelve un conjunto que contiene todas las claves o valores del mapa, respectivamente.</w:t>
+        <w:t xml:space="preserve"> toMutableMap: Convierte un mapa inmutable en un mapa mutable.</w:t>
       </w:r>
     </w:p>
     <w:p>
@@ -3866,31 +3227,7 @@
         <w:t>-</w:t>
       </w:r>
       <w:r>
-        <w:t xml:space="preserve"> </w:t>
-      </w:r>
-      <w:proofErr w:type="spellStart"/>
-      <w:r>
-        <w:t>toMutableMap</w:t>
-      </w:r>
-      <w:proofErr w:type="spellEnd"/>
-      <w:r>
-        <w:t>: Convierte un mapa inmutable en un mapa mutable.</w:t>
-      </w:r>
-    </w:p>
-    <w:p>
-      <w:r>
-        <w:t>-</w:t>
-      </w:r>
-      <w:r>
-        <w:t xml:space="preserve"> </w:t>
-      </w:r>
-      <w:proofErr w:type="spellStart"/>
-      <w:r>
-        <w:t>forEach</w:t>
-      </w:r>
-      <w:proofErr w:type="spellEnd"/>
-      <w:r>
-        <w:t>: Itera sobre todas las entradas del mapa y aplica una función a cada entrada.</w:t>
+        <w:t xml:space="preserve"> forEach: Itera sobre todas las entradas del mapa y aplica una función a cada entrada.</w:t>
       </w:r>
     </w:p>
     <w:p/>
@@ -3933,47 +3270,7 @@
         <w:t xml:space="preserve"> U</w:t>
       </w:r>
       <w:r>
-        <w:t xml:space="preserve">n par es una estructura de datos que representa dos valores. Es una clase genérica llamada </w:t>
-      </w:r>
-      <w:proofErr w:type="spellStart"/>
-      <w:r>
-        <w:t>Pair</w:t>
-      </w:r>
-      <w:proofErr w:type="spellEnd"/>
-      <w:r>
-        <w:t xml:space="preserve">, que tiene dos propiedades llamadas </w:t>
-      </w:r>
-      <w:proofErr w:type="spellStart"/>
-      <w:r>
-        <w:t>first</w:t>
-      </w:r>
-      <w:proofErr w:type="spellEnd"/>
-      <w:r>
-        <w:t xml:space="preserve"> y </w:t>
-      </w:r>
-      <w:proofErr w:type="spellStart"/>
-      <w:r>
-        <w:t>second</w:t>
-      </w:r>
-      <w:proofErr w:type="spellEnd"/>
-      <w:r>
-        <w:t xml:space="preserve">. Puedes crear pares utilizando la función </w:t>
-      </w:r>
-      <w:proofErr w:type="spellStart"/>
-      <w:r>
-        <w:t>Pair</w:t>
-      </w:r>
-      <w:proofErr w:type="spellEnd"/>
-      <w:r>
-        <w:t xml:space="preserve">() o el operador </w:t>
-      </w:r>
-      <w:proofErr w:type="spellStart"/>
-      <w:r>
-        <w:t>to</w:t>
-      </w:r>
-      <w:proofErr w:type="spellEnd"/>
-      <w:r>
-        <w:t>.</w:t>
+        <w:t>n par es una estructura de datos que representa dos valores. Es una clase genérica llamada Pair, que tiene dos propiedades llamadas first y second. Puedes crear pares utilizando la función Pair() o el operador to.</w:t>
       </w:r>
     </w:p>
     <w:p>
@@ -3991,23 +3288,7 @@
     </w:p>
     <w:p>
       <w:r>
-        <w:t xml:space="preserve">La función </w:t>
-      </w:r>
-      <w:proofErr w:type="spellStart"/>
-      <w:r>
-        <w:t>Pair</w:t>
-      </w:r>
-      <w:proofErr w:type="spellEnd"/>
-      <w:r>
-        <w:t xml:space="preserve">() toma dos argumentos y devuelve un objeto de tipo </w:t>
-      </w:r>
-      <w:proofErr w:type="spellStart"/>
-      <w:r>
-        <w:t>Pair</w:t>
-      </w:r>
-      <w:proofErr w:type="spellEnd"/>
-      <w:r>
-        <w:t>. El primer argumento es el valor para el primer elemento del par, y el segundo argumento es el valor para el segundo elemento del par.</w:t>
+        <w:t>La función Pair() toma dos argumentos y devuelve un objeto de tipo Pair. El primer argumento es el valor para el primer elemento del par, y el segundo argumento es el valor para el segundo elemento del par.</w:t>
       </w:r>
     </w:p>
     <w:p>
@@ -4077,21 +3358,8 @@
         <w:t>S</w:t>
       </w:r>
       <w:r>
-        <w:t xml:space="preserve">e pueden acceder a los elementos individuales del par mediante las propiedades </w:t>
-      </w:r>
-      <w:proofErr w:type="spellStart"/>
-      <w:r>
-        <w:t>first</w:t>
-      </w:r>
-      <w:proofErr w:type="spellEnd"/>
-      <w:r>
-        <w:t xml:space="preserve"> y </w:t>
-      </w:r>
-      <w:proofErr w:type="spellStart"/>
-      <w:r>
-        <w:t>second</w:t>
-      </w:r>
-      <w:proofErr w:type="spellEnd"/>
+        <w:t>e pueden acceder a los elementos individuales del par mediante las propiedades first y second</w:t>
+      </w:r>
     </w:p>
     <w:p>
       <w:r>
@@ -4136,6 +3404,50 @@
       </w:r>
     </w:p>
     <w:p>
+      <w:r>
+        <w:t>puedes utilizar la función component1() y component2() para acceder al primer y segundo elemento del par respectivamente.</w:t>
+      </w:r>
+    </w:p>
+    <w:p>
+      <w:r>
+        <w:drawing>
+          <wp:inline distT="0" distB="0" distL="0" distR="0" wp14:anchorId="4C2E421C" wp14:editId="25AB0A0F">
+            <wp:extent cx="3848637" cy="2181529"/>
+            <wp:effectExtent l="0" t="0" r="0" b="9525"/>
+            <wp:docPr id="56" name="Imagen 56"/>
+            <wp:cNvGraphicFramePr>
+              <a:graphicFrameLocks xmlns:a="http://schemas.openxmlformats.org/drawingml/2006/main" noChangeAspect="1"/>
+            </wp:cNvGraphicFramePr>
+            <a:graphic xmlns:a="http://schemas.openxmlformats.org/drawingml/2006/main">
+              <a:graphicData uri="http://schemas.openxmlformats.org/drawingml/2006/picture">
+                <pic:pic xmlns:pic="http://schemas.openxmlformats.org/drawingml/2006/picture">
+                  <pic:nvPicPr>
+                    <pic:cNvPr id="1" name=""/>
+                    <pic:cNvPicPr/>
+                  </pic:nvPicPr>
+                  <pic:blipFill>
+                    <a:blip r:embed="rId50"/>
+                    <a:stretch>
+                      <a:fillRect/>
+                    </a:stretch>
+                  </pic:blipFill>
+                  <pic:spPr>
+                    <a:xfrm>
+                      <a:off x="0" y="0"/>
+                      <a:ext cx="3848637" cy="2181529"/>
+                    </a:xfrm>
+                    <a:prstGeom prst="rect">
+                      <a:avLst/>
+                    </a:prstGeom>
+                  </pic:spPr>
+                </pic:pic>
+              </a:graphicData>
+            </a:graphic>
+          </wp:inline>
+        </w:drawing>
+      </w:r>
+    </w:p>
+    <w:p>
       <w:pPr>
         <w:rPr>
           <w:color w:val="FF0000"/>
@@ -4150,52 +3462,13 @@
     </w:p>
     <w:p>
       <w:r>
-        <w:t xml:space="preserve">Para actualizar los valores de un par, se pueden usar las funciones </w:t>
-      </w:r>
-      <w:proofErr w:type="spellStart"/>
-      <w:r>
-        <w:t>copy</w:t>
-      </w:r>
-      <w:proofErr w:type="spellEnd"/>
-      <w:r>
-        <w:t xml:space="preserve">() o </w:t>
-      </w:r>
-      <w:proofErr w:type="spellStart"/>
-      <w:r>
-        <w:t>let</w:t>
-      </w:r>
-      <w:proofErr w:type="spellEnd"/>
-      <w:r>
-        <w:t xml:space="preserve">() en combinación con la función </w:t>
-      </w:r>
-      <w:proofErr w:type="spellStart"/>
-      <w:r>
-        <w:t>Pair</w:t>
-      </w:r>
-      <w:proofErr w:type="spellEnd"/>
-      <w:r>
-        <w:t>().</w:t>
-      </w:r>
-    </w:p>
-    <w:p>
-      <w:r>
-        <w:t xml:space="preserve">La función </w:t>
-      </w:r>
-      <w:proofErr w:type="spellStart"/>
-      <w:r>
-        <w:t>copy</w:t>
-      </w:r>
-      <w:proofErr w:type="spellEnd"/>
-      <w:r>
-        <w:t xml:space="preserve">() devuelve un nuevo objeto de tipo </w:t>
-      </w:r>
-      <w:proofErr w:type="spellStart"/>
-      <w:r>
-        <w:t>Pair</w:t>
-      </w:r>
-      <w:proofErr w:type="spellEnd"/>
-      <w:r>
-        <w:t xml:space="preserve"> con valores actualizados para uno o ambos elementos del par original.</w:t>
+        <w:lastRenderedPageBreak/>
+        <w:t>Para actualizar los valores de un par, se pueden usar las funciones copy() o let() en combinación con la función Pair().</w:t>
+      </w:r>
+    </w:p>
+    <w:p>
+      <w:r>
+        <w:t>La función copy() devuelve un nuevo objeto de tipo Pair con valores actualizados para uno o ambos elementos del par original.</w:t>
       </w:r>
     </w:p>
     <w:p>
@@ -4219,7 +3492,7 @@
                     <pic:cNvPicPr/>
                   </pic:nvPicPr>
                   <pic:blipFill>
-                    <a:blip r:embed="rId50"/>
+                    <a:blip r:embed="rId51"/>
                     <a:stretch>
                       <a:fillRect/>
                     </a:stretch>
@@ -4242,21 +3515,8 @@
     </w:p>
     <w:p>
       <w:r>
-        <w:t xml:space="preserve">La función </w:t>
-      </w:r>
-      <w:proofErr w:type="spellStart"/>
-      <w:r>
-        <w:t>let</w:t>
-      </w:r>
-      <w:proofErr w:type="spellEnd"/>
-      <w:r>
-        <w:t xml:space="preserve">() toma el par original como argumento y devuelve un nuevo par con los valores actualizados especificados dentro del bloque </w:t>
-      </w:r>
-      <w:proofErr w:type="spellStart"/>
-      <w:r>
-        <w:t>let</w:t>
-      </w:r>
-      <w:proofErr w:type="spellEnd"/>
+        <w:t>La función let() toma el par original como argumento y devuelve un nuevo par con los valores actualizados especificados dentro del bloque let</w:t>
+      </w:r>
     </w:p>
     <w:p>
       <w:r>
@@ -4279,7 +3539,7 @@
                     <pic:cNvPicPr/>
                   </pic:nvPicPr>
                   <pic:blipFill>
-                    <a:blip r:embed="rId51"/>
+                    <a:blip r:embed="rId52"/>
                     <a:stretch>
                       <a:fillRect/>
                     </a:stretch>
@@ -4310,48 +3570,18 @@
         <w:rPr>
           <w:color w:val="FF0000"/>
         </w:rPr>
-        <w:lastRenderedPageBreak/>
         <w:t>e. Recorriendo un par</w:t>
       </w:r>
     </w:p>
     <w:p>
       <w:r>
-        <w:t xml:space="preserve">Para recorrer un par, se puede utilizar una expresión lambda en una función como </w:t>
-      </w:r>
-      <w:proofErr w:type="spellStart"/>
-      <w:r>
-        <w:t>forEach</w:t>
-      </w:r>
-      <w:proofErr w:type="spellEnd"/>
-      <w:r>
-        <w:t xml:space="preserve">, </w:t>
-      </w:r>
-      <w:proofErr w:type="spellStart"/>
-      <w:r>
-        <w:t>map</w:t>
-      </w:r>
-      <w:proofErr w:type="spellEnd"/>
-      <w:r>
-        <w:t xml:space="preserve">, </w:t>
-      </w:r>
-      <w:proofErr w:type="spellStart"/>
-      <w:r>
-        <w:t>filter</w:t>
-      </w:r>
-      <w:proofErr w:type="spellEnd"/>
-      <w:r>
-        <w:t>, entre otras.</w:t>
-      </w:r>
-    </w:p>
-    <w:p>
-      <w:r>
-        <w:t xml:space="preserve">para imprimir cada elemento del par en la consola, se puede utilizar la función </w:t>
-      </w:r>
-      <w:proofErr w:type="spellStart"/>
-      <w:r>
-        <w:t>forEach</w:t>
-      </w:r>
-      <w:proofErr w:type="spellEnd"/>
+        <w:t>Para recorrer un par, se puede utilizar una expresión lambda en una función como forEach, map, filter, entre otras.</w:t>
+      </w:r>
+    </w:p>
+    <w:p>
+      <w:r>
+        <w:t>para imprimir cada elemento del par en la consola, se puede utilizar la función forEach</w:t>
+      </w:r>
     </w:p>
     <w:p>
       <w:r>
@@ -4374,7 +3604,7 @@
                     <pic:cNvPicPr/>
                   </pic:nvPicPr>
                   <pic:blipFill>
-                    <a:blip r:embed="rId52"/>
+                    <a:blip r:embed="rId53"/>
                     <a:stretch>
                       <a:fillRect/>
                     </a:stretch>
@@ -4397,13 +3627,8 @@
     </w:p>
     <w:p>
       <w:r>
-        <w:t xml:space="preserve">Recorre un par con la función </w:t>
-      </w:r>
-      <w:proofErr w:type="spellStart"/>
-      <w:r>
-        <w:t>map</w:t>
-      </w:r>
-      <w:proofErr w:type="spellEnd"/>
+        <w:t>Recorre un par con la función map</w:t>
+      </w:r>
     </w:p>
     <w:p>
       <w:r>
@@ -4426,7 +3651,7 @@
                     <pic:cNvPicPr/>
                   </pic:nvPicPr>
                   <pic:blipFill>
-                    <a:blip r:embed="rId53"/>
+                    <a:blip r:embed="rId54"/>
                     <a:stretch>
                       <a:fillRect/>
                     </a:stretch>
@@ -4462,36 +3687,12 @@
     </w:p>
     <w:p>
       <w:r>
-        <w:t>-</w:t>
-      </w:r>
-      <w:proofErr w:type="spellStart"/>
-      <w:r>
-        <w:t>first</w:t>
-      </w:r>
-      <w:proofErr w:type="spellEnd"/>
-      <w:r>
-        <w:t xml:space="preserve"> y </w:t>
-      </w:r>
-      <w:proofErr w:type="spellStart"/>
-      <w:r>
-        <w:t>second</w:t>
-      </w:r>
-      <w:proofErr w:type="spellEnd"/>
-      <w:r>
-        <w:t>: Son propiedades que devuelven el primer y el segundo elemento del par, respectivamente</w:t>
-      </w:r>
-    </w:p>
-    <w:p>
-      <w:r>
-        <w:t>-</w:t>
-      </w:r>
-      <w:proofErr w:type="spellStart"/>
-      <w:r>
-        <w:t>toList</w:t>
-      </w:r>
-      <w:proofErr w:type="spellEnd"/>
-      <w:r>
-        <w:t>(): Convierte el par en una lista que contiene los dos elementos.</w:t>
+        <w:t>-first y second: Son propiedades que devuelven el primer y el segundo elemento del par, respectivamente</w:t>
+      </w:r>
+    </w:p>
+    <w:p>
+      <w:r>
+        <w:t>-toList(): Convierte el par en una lista que contiene los dos elementos.</w:t>
       </w:r>
     </w:p>
     <w:p>
@@ -4501,28 +3702,13 @@
     </w:p>
     <w:p>
       <w:r>
-        <w:t xml:space="preserve">- </w:t>
-      </w:r>
-      <w:proofErr w:type="spellStart"/>
-      <w:r>
-        <w:t>equals</w:t>
-      </w:r>
-      <w:proofErr w:type="spellEnd"/>
-      <w:r>
-        <w:t>(): Compara dos pares para ver si tienen los mismos valores.</w:t>
-      </w:r>
-    </w:p>
-    <w:p>
-      <w:r>
-        <w:t xml:space="preserve">- </w:t>
-      </w:r>
-      <w:proofErr w:type="spellStart"/>
-      <w:r>
-        <w:t>toString</w:t>
-      </w:r>
-      <w:proofErr w:type="spellEnd"/>
-      <w:r>
-        <w:t>(): Devuelve una cadena que representa el par.</w:t>
+        <w:t>- equals(): Compara dos pares para ver si tienen los mismos valores.</w:t>
+      </w:r>
+    </w:p>
+    <w:p>
+      <w:r>
+        <w:lastRenderedPageBreak/>
+        <w:t>- toString(): Devuelve una cadena que representa el par.</w:t>
       </w:r>
     </w:p>
     <w:p/>
@@ -4573,16 +3759,15 @@
     </w:p>
     <w:p>
       <w:r>
-        <w:t xml:space="preserve">-Mapas y Arreglos: Haga un algoritmo de un cajero automático que pida un usuario y contraseña, y que cada usuario tenga un saldo en banco distinto, luego de que el cajero valide que el usuario </w:t>
-      </w:r>
-      <w:r>
-        <w:lastRenderedPageBreak/>
-        <w:t>existe en la base de datos (datos quemados) el usuario podrá retirar, consignar y consultar el dinero que tiene en el banco</w:t>
+        <w:t>-Mapas y Arreglos: Haga un algoritmo de un cajero automático que pida un usuario y contraseña, y que cada usuario tenga un saldo en banco distinto, luego de que el cajero valide que el usuario existe en la base de datos (datos quemados) el usuario podrá retirar, consignar y consultar el dinero que tiene en el banco</w:t>
       </w:r>
     </w:p>
     <w:p>
       <w:r>
         <w:t xml:space="preserve">-Pares: </w:t>
+      </w:r>
+      <w:r>
+        <w:t>Recorrer una lista de números enteros y en una lista guardar los números pares y en otra lista los números impares, sumar el total de los números pares e impares y guardarlos en una variable par</w:t>
       </w:r>
     </w:p>
     <w:p>
@@ -4637,7 +3822,7 @@
                     <pic:cNvPicPr/>
                   </pic:nvPicPr>
                   <pic:blipFill>
-                    <a:blip r:embed="rId54"/>
+                    <a:blip r:embed="rId55"/>
                     <a:stretch>
                       <a:fillRect/>
                     </a:stretch>
@@ -4670,6 +3855,9 @@
         <w:t xml:space="preserve"> </w:t>
       </w:r>
       <w:r>
+        <w:rPr>
+          <w:noProof/>
+        </w:rPr>
         <w:drawing>
           <wp:inline distT="0" distB="0" distL="0" distR="0" wp14:anchorId="699C105C" wp14:editId="232C8459">
             <wp:extent cx="5612130" cy="3170555"/>
@@ -4686,7 +3874,7 @@
                     <pic:cNvPicPr/>
                   </pic:nvPicPr>
                   <pic:blipFill>
-                    <a:blip r:embed="rId55"/>
+                    <a:blip r:embed="rId56"/>
                     <a:stretch>
                       <a:fillRect/>
                     </a:stretch>
@@ -4709,10 +3897,13 @@
     </w:p>
     <w:p>
       <w:r>
-        <w:drawing>
-          <wp:inline distT="0" distB="0" distL="0" distR="0" wp14:anchorId="7DDE0586" wp14:editId="4986D28D">
-            <wp:extent cx="5612130" cy="2401570"/>
-            <wp:effectExtent l="0" t="0" r="7620" b="0"/>
+        <w:rPr>
+          <w:noProof/>
+        </w:rPr>
+        <w:drawing>
+          <wp:inline distT="0" distB="0" distL="0" distR="0" wp14:anchorId="7DDE0586" wp14:editId="2604FEA9">
+            <wp:extent cx="5076825" cy="2401570"/>
+            <wp:effectExtent l="0" t="0" r="9525" b="0"/>
             <wp:docPr id="55" name="Imagen 55"/>
             <wp:cNvGraphicFramePr>
               <a:graphicFrameLocks xmlns:a="http://schemas.openxmlformats.org/drawingml/2006/main" noChangeAspect="1"/>
@@ -4725,15 +3916,15 @@
                     <pic:cNvPicPr/>
                   </pic:nvPicPr>
                   <pic:blipFill>
-                    <a:blip r:embed="rId56"/>
-                    <a:stretch>
-                      <a:fillRect/>
-                    </a:stretch>
-                  </pic:blipFill>
-                  <pic:spPr>
-                    <a:xfrm>
-                      <a:off x="0" y="0"/>
-                      <a:ext cx="5612130" cy="2401570"/>
+                    <a:blip r:embed="rId57"/>
+                    <a:stretch>
+                      <a:fillRect/>
+                    </a:stretch>
+                  </pic:blipFill>
+                  <pic:spPr>
+                    <a:xfrm>
+                      <a:off x="0" y="0"/>
+                      <a:ext cx="5076825" cy="2401570"/>
                     </a:xfrm>
                     <a:prstGeom prst="rect">
                       <a:avLst/>
@@ -4774,7 +3965,7 @@
                     <pic:cNvPicPr/>
                   </pic:nvPicPr>
                   <pic:blipFill>
-                    <a:blip r:embed="rId57"/>
+                    <a:blip r:embed="rId58"/>
                     <a:stretch>
                       <a:fillRect/>
                     </a:stretch>
@@ -4801,8 +3992,8 @@
           <w:noProof/>
         </w:rPr>
         <w:drawing>
-          <wp:inline distT="0" distB="0" distL="0" distR="0" wp14:anchorId="65CA17BA" wp14:editId="14FD280B">
-            <wp:extent cx="4934585" cy="3314700"/>
+          <wp:inline distT="0" distB="0" distL="0" distR="0" wp14:anchorId="65CA17BA" wp14:editId="7BDAAE6A">
+            <wp:extent cx="3733800" cy="3314700"/>
             <wp:effectExtent l="0" t="0" r="0" b="0"/>
             <wp:docPr id="59" name="Imagen 59"/>
             <wp:cNvGraphicFramePr>
@@ -4816,28 +4007,133 @@
                     <pic:cNvPicPr/>
                   </pic:nvPicPr>
                   <pic:blipFill>
-                    <a:blip r:embed="rId58"/>
-                    <a:stretch>
-                      <a:fillRect/>
-                    </a:stretch>
-                  </pic:blipFill>
-                  <pic:spPr>
-                    <a:xfrm>
-                      <a:off x="0" y="0"/>
-                      <a:ext cx="4934640" cy="3314737"/>
-                    </a:xfrm>
-                    <a:prstGeom prst="rect">
-                      <a:avLst/>
-                    </a:prstGeom>
-                  </pic:spPr>
-                </pic:pic>
-              </a:graphicData>
-            </a:graphic>
-          </wp:inline>
-        </w:drawing>
-      </w:r>
-      <w:r>
-        <w:t>|</w:t>
+                    <a:blip r:embed="rId59"/>
+                    <a:stretch>
+                      <a:fillRect/>
+                    </a:stretch>
+                  </pic:blipFill>
+                  <pic:spPr>
+                    <a:xfrm>
+                      <a:off x="0" y="0"/>
+                      <a:ext cx="3733851" cy="3314745"/>
+                    </a:xfrm>
+                    <a:prstGeom prst="rect">
+                      <a:avLst/>
+                    </a:prstGeom>
+                  </pic:spPr>
+                </pic:pic>
+              </a:graphicData>
+            </a:graphic>
+          </wp:inline>
+        </w:drawing>
+      </w:r>
+    </w:p>
+    <w:p>
+      <w:pPr>
+        <w:rPr>
+          <w:color w:val="FF0000"/>
+        </w:rPr>
+      </w:pPr>
+      <w:r>
+        <w:rPr>
+          <w:color w:val="FF0000"/>
+        </w:rPr>
+        <w:t>-Pares:</w:t>
+      </w:r>
+    </w:p>
+    <w:p>
+      <w:pPr>
+        <w:rPr>
+          <w:color w:val="FF0000"/>
+        </w:rPr>
+      </w:pPr>
+      <w:r>
+        <w:rPr>
+          <w:color w:val="FF0000"/>
+        </w:rPr>
+        <w:lastRenderedPageBreak/>
+        <w:drawing>
+          <wp:inline distT="0" distB="0" distL="0" distR="0" wp14:anchorId="6782C5BA" wp14:editId="1EE859EC">
+            <wp:extent cx="3553321" cy="5201376"/>
+            <wp:effectExtent l="0" t="0" r="9525" b="0"/>
+            <wp:docPr id="60" name="Imagen 60"/>
+            <wp:cNvGraphicFramePr>
+              <a:graphicFrameLocks xmlns:a="http://schemas.openxmlformats.org/drawingml/2006/main" noChangeAspect="1"/>
+            </wp:cNvGraphicFramePr>
+            <a:graphic xmlns:a="http://schemas.openxmlformats.org/drawingml/2006/main">
+              <a:graphicData uri="http://schemas.openxmlformats.org/drawingml/2006/picture">
+                <pic:pic xmlns:pic="http://schemas.openxmlformats.org/drawingml/2006/picture">
+                  <pic:nvPicPr>
+                    <pic:cNvPr id="1" name=""/>
+                    <pic:cNvPicPr/>
+                  </pic:nvPicPr>
+                  <pic:blipFill>
+                    <a:blip r:embed="rId60"/>
+                    <a:stretch>
+                      <a:fillRect/>
+                    </a:stretch>
+                  </pic:blipFill>
+                  <pic:spPr>
+                    <a:xfrm>
+                      <a:off x="0" y="0"/>
+                      <a:ext cx="3553321" cy="5201376"/>
+                    </a:xfrm>
+                    <a:prstGeom prst="rect">
+                      <a:avLst/>
+                    </a:prstGeom>
+                  </pic:spPr>
+                </pic:pic>
+              </a:graphicData>
+            </a:graphic>
+          </wp:inline>
+        </w:drawing>
+      </w:r>
+    </w:p>
+    <w:p>
+      <w:pPr>
+        <w:rPr>
+          <w:color w:val="FF0000"/>
+        </w:rPr>
+      </w:pPr>
+      <w:r>
+        <w:rPr>
+          <w:color w:val="FF0000"/>
+        </w:rPr>
+        <w:drawing>
+          <wp:inline distT="0" distB="0" distL="0" distR="0" wp14:anchorId="5A175033" wp14:editId="4B6CA00D">
+            <wp:extent cx="5210902" cy="1552792"/>
+            <wp:effectExtent l="0" t="0" r="0" b="9525"/>
+            <wp:docPr id="61" name="Imagen 61"/>
+            <wp:cNvGraphicFramePr>
+              <a:graphicFrameLocks xmlns:a="http://schemas.openxmlformats.org/drawingml/2006/main" noChangeAspect="1"/>
+            </wp:cNvGraphicFramePr>
+            <a:graphic xmlns:a="http://schemas.openxmlformats.org/drawingml/2006/main">
+              <a:graphicData uri="http://schemas.openxmlformats.org/drawingml/2006/picture">
+                <pic:pic xmlns:pic="http://schemas.openxmlformats.org/drawingml/2006/picture">
+                  <pic:nvPicPr>
+                    <pic:cNvPr id="1" name=""/>
+                    <pic:cNvPicPr/>
+                  </pic:nvPicPr>
+                  <pic:blipFill>
+                    <a:blip r:embed="rId61"/>
+                    <a:stretch>
+                      <a:fillRect/>
+                    </a:stretch>
+                  </pic:blipFill>
+                  <pic:spPr>
+                    <a:xfrm>
+                      <a:off x="0" y="0"/>
+                      <a:ext cx="5210902" cy="1552792"/>
+                    </a:xfrm>
+                    <a:prstGeom prst="rect">
+                      <a:avLst/>
+                    </a:prstGeom>
+                  </pic:spPr>
+                </pic:pic>
+              </a:graphicData>
+            </a:graphic>
+          </wp:inline>
+        </w:drawing>
       </w:r>
     </w:p>
     <w:p>

</xml_diff>